<commit_message>
docs: refine wording in statistical methods paragraph for clarity
</commit_message>
<xml_diff>
--- a/Final_Report.docx
+++ b/Final_Report.docx
@@ -220,13 +220,7 @@
         <w:rPr>
           <w:rFonts w:eastAsia="Times New Roman"/>
         </w:rPr>
-        <w:t>Satti Hemanth Krishna  Reddy</w:t>
-      </w:r>
-      <w:r>
-        <w:rPr>
-          <w:rFonts w:eastAsia="Times New Roman"/>
-        </w:rPr>
-        <w:t xml:space="preserve"> </w:t>
+        <w:t xml:space="preserve">Satti Hemanth Krishna  Reddy </w:t>
       </w:r>
       <w:r>
         <w:rPr>
@@ -261,13 +255,7 @@
         <w:rPr>
           <w:rFonts w:eastAsia="Times New Roman"/>
         </w:rPr>
-        <w:t>Stenita Carline Sandhyagu</w:t>
-      </w:r>
-      <w:r>
-        <w:rPr>
-          <w:rFonts w:eastAsia="Times New Roman"/>
-        </w:rPr>
-        <w:t xml:space="preserve"> </w:t>
+        <w:t xml:space="preserve">Stenita Carline Sandhyagu </w:t>
       </w:r>
       <w:r>
         <w:rPr>
@@ -303,13 +291,7 @@
         <w:rPr>
           <w:rFonts w:eastAsia="Times New Roman"/>
         </w:rPr>
-        <w:t>Naga Sai Relli</w:t>
-      </w:r>
-      <w:r>
-        <w:rPr>
-          <w:rFonts w:eastAsia="Times New Roman"/>
-        </w:rPr>
-        <w:t xml:space="preserve"> </w:t>
+        <w:t xml:space="preserve">Naga Sai Relli </w:t>
       </w:r>
       <w:r>
         <w:rPr>
@@ -351,13 +333,7 @@
         <w:rPr>
           <w:rFonts w:eastAsia="Times New Roman"/>
         </w:rPr>
-        <w:t>Dadu Nikhil kumar reddy</w:t>
-      </w:r>
-      <w:r>
-        <w:rPr>
-          <w:rFonts w:eastAsia="Times New Roman"/>
-        </w:rPr>
-        <w:t xml:space="preserve"> </w:t>
+        <w:t xml:space="preserve">Dadu Nikhil kumar reddy </w:t>
       </w:r>
       <w:r>
         <w:rPr>
@@ -3576,7 +3552,31 @@
         <w:rPr>
           <w:rFonts w:eastAsia="Times New Roman" w:cs="Times New Roman"/>
         </w:rPr>
-        <w:t>Raw volume was highly skewed, so log(Volume + 1) was applied to stabilise variance and improve normality. Shapiro–Wilk tests remained significant; however, with a large sample size, parametric methods remain appropriate. Levene’s test indicated unequal variances, supporting the use of the Welch two-sample t-test. Additional robustness checks—including the Wilcoxon rank-sum test, pooled t-test, and bootstrap confidence intervals—were conducted to validate the stability of the findings</w:t>
+        <w:t>Raw volume was highly skewed, so log(Volume + 1) was applied to stabilise variance and improve normality. Shapiro–Wilk tests remained significant; however, with a large sample size, parametric methods remain appropriate. Levene’s test indicated unequal variances, supporting the use of the Welch two-sample t-test. Additional robustness checks</w:t>
+      </w:r>
+      <w:r>
+        <w:rPr>
+          <w:rFonts w:eastAsia="Times New Roman" w:cs="Times New Roman"/>
+        </w:rPr>
+        <w:t xml:space="preserve">, </w:t>
+      </w:r>
+      <w:r>
+        <w:rPr>
+          <w:rFonts w:eastAsia="Times New Roman" w:cs="Times New Roman"/>
+        </w:rPr>
+        <w:t>including the Wilcoxon rank-sum test, pooled t-test, and bootstrap confidence intervals</w:t>
+      </w:r>
+      <w:r>
+        <w:rPr>
+          <w:rFonts w:eastAsia="Times New Roman" w:cs="Times New Roman"/>
+        </w:rPr>
+        <w:t xml:space="preserve">, </w:t>
+      </w:r>
+      <w:r>
+        <w:rPr>
+          <w:rFonts w:eastAsia="Times New Roman" w:cs="Times New Roman"/>
+        </w:rPr>
+        <w:t>were conducted to validate the stability of the findings</w:t>
       </w:r>
       <w:r>
         <w:rPr>
@@ -6055,11 +6055,6 @@
         <w:docPartGallery w:val="AutoText"/>
       </w:docPartObj>
     </w:sdtPr>
-    <w:sdtEndPr>
-      <w:rPr>
-        <w:rStyle w:val="PageNumber"/>
-      </w:rPr>
-    </w:sdtEndPr>
     <w:sdtContent>
       <w:p>
         <w:pPr>
@@ -9219,6 +9214,7 @@
   <w:style w:type="character" w:default="1" w:styleId="DefaultParagraphFont">
     <w:name w:val="Default Paragraph Font"/>
     <w:uiPriority w:val="1"/>
+    <w:semiHidden/>
     <w:unhideWhenUsed/>
   </w:style>
   <w:style w:type="table" w:default="1" w:styleId="TableNormal">

</xml_diff>

<commit_message>
Revert "docs: refine wording in statistical methods paragraph for clarity"
This reverts commit 563a605a740a8e67bb91af9c09c11c14f1681c0d.
</commit_message>
<xml_diff>
--- a/Final_Report.docx
+++ b/Final_Report.docx
@@ -220,7 +220,13 @@
         <w:rPr>
           <w:rFonts w:eastAsia="Times New Roman"/>
         </w:rPr>
-        <w:t xml:space="preserve">Satti Hemanth Krishna  Reddy </w:t>
+        <w:t>Satti Hemanth Krishna  Reddy</w:t>
+      </w:r>
+      <w:r>
+        <w:rPr>
+          <w:rFonts w:eastAsia="Times New Roman"/>
+        </w:rPr>
+        <w:t xml:space="preserve"> </w:t>
       </w:r>
       <w:r>
         <w:rPr>
@@ -255,7 +261,13 @@
         <w:rPr>
           <w:rFonts w:eastAsia="Times New Roman"/>
         </w:rPr>
-        <w:t xml:space="preserve">Stenita Carline Sandhyagu </w:t>
+        <w:t>Stenita Carline Sandhyagu</w:t>
+      </w:r>
+      <w:r>
+        <w:rPr>
+          <w:rFonts w:eastAsia="Times New Roman"/>
+        </w:rPr>
+        <w:t xml:space="preserve"> </w:t>
       </w:r>
       <w:r>
         <w:rPr>
@@ -291,7 +303,13 @@
         <w:rPr>
           <w:rFonts w:eastAsia="Times New Roman"/>
         </w:rPr>
-        <w:t xml:space="preserve">Naga Sai Relli </w:t>
+        <w:t>Naga Sai Relli</w:t>
+      </w:r>
+      <w:r>
+        <w:rPr>
+          <w:rFonts w:eastAsia="Times New Roman"/>
+        </w:rPr>
+        <w:t xml:space="preserve"> </w:t>
       </w:r>
       <w:r>
         <w:rPr>
@@ -333,7 +351,13 @@
         <w:rPr>
           <w:rFonts w:eastAsia="Times New Roman"/>
         </w:rPr>
-        <w:t xml:space="preserve">Dadu Nikhil kumar reddy </w:t>
+        <w:t>Dadu Nikhil kumar reddy</w:t>
+      </w:r>
+      <w:r>
+        <w:rPr>
+          <w:rFonts w:eastAsia="Times New Roman"/>
+        </w:rPr>
+        <w:t xml:space="preserve"> </w:t>
       </w:r>
       <w:r>
         <w:rPr>
@@ -3552,31 +3576,7 @@
         <w:rPr>
           <w:rFonts w:eastAsia="Times New Roman" w:cs="Times New Roman"/>
         </w:rPr>
-        <w:t>Raw volume was highly skewed, so log(Volume + 1) was applied to stabilise variance and improve normality. Shapiro–Wilk tests remained significant; however, with a large sample size, parametric methods remain appropriate. Levene’s test indicated unequal variances, supporting the use of the Welch two-sample t-test. Additional robustness checks</w:t>
-      </w:r>
-      <w:r>
-        <w:rPr>
-          <w:rFonts w:eastAsia="Times New Roman" w:cs="Times New Roman"/>
-        </w:rPr>
-        <w:t xml:space="preserve">, </w:t>
-      </w:r>
-      <w:r>
-        <w:rPr>
-          <w:rFonts w:eastAsia="Times New Roman" w:cs="Times New Roman"/>
-        </w:rPr>
-        <w:t>including the Wilcoxon rank-sum test, pooled t-test, and bootstrap confidence intervals</w:t>
-      </w:r>
-      <w:r>
-        <w:rPr>
-          <w:rFonts w:eastAsia="Times New Roman" w:cs="Times New Roman"/>
-        </w:rPr>
-        <w:t xml:space="preserve">, </w:t>
-      </w:r>
-      <w:r>
-        <w:rPr>
-          <w:rFonts w:eastAsia="Times New Roman" w:cs="Times New Roman"/>
-        </w:rPr>
-        <w:t>were conducted to validate the stability of the findings</w:t>
+        <w:t>Raw volume was highly skewed, so log(Volume + 1) was applied to stabilise variance and improve normality. Shapiro–Wilk tests remained significant; however, with a large sample size, parametric methods remain appropriate. Levene’s test indicated unequal variances, supporting the use of the Welch two-sample t-test. Additional robustness checks—including the Wilcoxon rank-sum test, pooled t-test, and bootstrap confidence intervals—were conducted to validate the stability of the findings</w:t>
       </w:r>
       <w:r>
         <w:rPr>
@@ -6055,6 +6055,11 @@
         <w:docPartGallery w:val="AutoText"/>
       </w:docPartObj>
     </w:sdtPr>
+    <w:sdtEndPr>
+      <w:rPr>
+        <w:rStyle w:val="PageNumber"/>
+      </w:rPr>
+    </w:sdtEndPr>
     <w:sdtContent>
       <w:p>
         <w:pPr>
@@ -9214,7 +9219,6 @@
   <w:style w:type="character" w:default="1" w:styleId="DefaultParagraphFont">
     <w:name w:val="Default Paragraph Font"/>
     <w:uiPriority w:val="1"/>
-    <w:semiHidden/>
     <w:unhideWhenUsed/>
   </w:style>
   <w:style w:type="table" w:default="1" w:styleId="TableNormal">

</xml_diff>

<commit_message>
visual: improve axis labels on histogram for clearer interpretation
</commit_message>
<xml_diff>
--- a/Final_Report.docx
+++ b/Final_Report.docx
@@ -220,13 +220,7 @@
         <w:rPr>
           <w:rFonts w:eastAsia="Times New Roman"/>
         </w:rPr>
-        <w:t>Satti Hemanth Krishna  Reddy</w:t>
-      </w:r>
-      <w:r>
-        <w:rPr>
-          <w:rFonts w:eastAsia="Times New Roman"/>
-        </w:rPr>
-        <w:t xml:space="preserve"> </w:t>
+        <w:t xml:space="preserve">Satti Hemanth Krishna  Reddy </w:t>
       </w:r>
       <w:r>
         <w:rPr>
@@ -261,13 +255,7 @@
         <w:rPr>
           <w:rFonts w:eastAsia="Times New Roman"/>
         </w:rPr>
-        <w:t>Stenita Carline Sandhyagu</w:t>
-      </w:r>
-      <w:r>
-        <w:rPr>
-          <w:rFonts w:eastAsia="Times New Roman"/>
-        </w:rPr>
-        <w:t xml:space="preserve"> </w:t>
+        <w:t xml:space="preserve">Stenita Carline Sandhyagu </w:t>
       </w:r>
       <w:r>
         <w:rPr>
@@ -303,13 +291,7 @@
         <w:rPr>
           <w:rFonts w:eastAsia="Times New Roman"/>
         </w:rPr>
-        <w:t>Naga Sai Relli</w:t>
-      </w:r>
-      <w:r>
-        <w:rPr>
-          <w:rFonts w:eastAsia="Times New Roman"/>
-        </w:rPr>
-        <w:t xml:space="preserve"> </w:t>
+        <w:t xml:space="preserve">Naga Sai Relli </w:t>
       </w:r>
       <w:r>
         <w:rPr>
@@ -351,13 +333,7 @@
         <w:rPr>
           <w:rFonts w:eastAsia="Times New Roman"/>
         </w:rPr>
-        <w:t>Dadu Nikhil kumar reddy</w:t>
-      </w:r>
-      <w:r>
-        <w:rPr>
-          <w:rFonts w:eastAsia="Times New Roman"/>
-        </w:rPr>
-        <w:t xml:space="preserve"> </w:t>
+        <w:t xml:space="preserve">Dadu Nikhil kumar reddy </w:t>
       </w:r>
       <w:r>
         <w:rPr>
@@ -3091,6 +3067,9 @@
         <w:pStyle w:val="ListParagraph"/>
         <w:rPr>
           <w:rFonts w:eastAsia="Times New Roman" w:cs="Times New Roman"/>
+          <w:b/>
+          <w:bCs/>
+          <w:lang w:val="en-IN"/>
         </w:rPr>
       </w:pPr>
       <w:r>
@@ -3105,6 +3084,36 @@
         </w:rPr>
         <w:t>.</w:t>
       </w:r>
+      <w:r>
+        <w:rPr>
+          <w:rFonts w:eastAsia="Times New Roman" w:cs="Times New Roman"/>
+        </w:rPr>
+        <w:t>This figure shows that</w:t>
+      </w:r>
+    </w:p>
+    <w:p>
+      <w:pPr>
+        <w:pStyle w:val="ListParagraph"/>
+        <w:rPr>
+          <w:rFonts w:eastAsia="Times New Roman" w:cs="Times New Roman"/>
+          <w:lang w:val="en-IN"/>
+        </w:rPr>
+      </w:pPr>
+      <w:r>
+        <w:rPr>
+          <w:rFonts w:eastAsia="Times New Roman" w:cs="Times New Roman"/>
+          <w:lang w:val="en-IN"/>
+        </w:rPr>
+        <w:t>Log-transformed volume shows reduced skewness with smoother, near-normal distribution shape.</w:t>
+      </w:r>
+    </w:p>
+    <w:p>
+      <w:pPr>
+        <w:pStyle w:val="ListParagraph"/>
+        <w:rPr>
+          <w:rFonts w:eastAsia="Times New Roman" w:cs="Times New Roman"/>
+        </w:rPr>
+      </w:pPr>
     </w:p>
     <w:p>
       <w:pPr>
@@ -3244,7 +3253,11 @@
         </w:rPr>
       </w:pPr>
       <w:r>
-        <w:t>The boxplot compares log-volume between the pre-2020 and post-2020 groups. The post-2020 period shows a slightly higher median (16.57 vs 16.11) and a wider interquartile range. Outliers in the upper tail are more frequent after 2020, indicating increased variability in daily trading activity. These visuals suggest modest differences between the two periods</w:t>
+        <w:t xml:space="preserve">The boxplot compares log-volume between the pre-2020 and post-2020 groups. The post-2020 period shows a slightly higher median (16.57 vs 16.11) and a wider interquartile range. Outliers in the upper tail are more frequent after 2020, indicating </w:t>
+      </w:r>
+      <w:r>
+        <w:lastRenderedPageBreak/>
+        <w:t>increased variability in daily trading activity. These visuals suggest modest differences between the two periods</w:t>
       </w:r>
       <w:r>
         <w:t>.</w:t>
@@ -3263,7 +3276,6 @@
         <w:rPr>
           <w:noProof/>
         </w:rPr>
-        <w:lastRenderedPageBreak/>
         <w:drawing>
           <wp:inline distT="0" distB="0" distL="0" distR="0" wp14:anchorId="6B9BFBEE" wp14:editId="36D10C1A">
             <wp:extent cx="5731510" cy="4298950"/>
@@ -6055,11 +6067,6 @@
         <w:docPartGallery w:val="AutoText"/>
       </w:docPartObj>
     </w:sdtPr>
-    <w:sdtEndPr>
-      <w:rPr>
-        <w:rStyle w:val="PageNumber"/>
-      </w:rPr>
-    </w:sdtEndPr>
     <w:sdtContent>
       <w:p>
         <w:pPr>

</xml_diff>